<commit_message>
HW2 Grade and Comments
</commit_message>
<xml_diff>
--- a/HW_2_2_3.docx
+++ b/HW_2_2_3.docx
@@ -1,6 +1,6 @@
 
 <file path=word/document.xml><?xml version="1.0" encoding="utf-8"?>
-<w:document xmlns:wpc="http://schemas.microsoft.com/office/word/2010/wordprocessingCanvas" xmlns:mo="http://schemas.microsoft.com/office/mac/office/2008/main" xmlns:mc="http://schemas.openxmlformats.org/markup-compatibility/2006" xmlns:mv="urn:schemas-microsoft-com:mac:vml" xmlns:o="urn:schemas-microsoft-com:office:office" xmlns:r="http://schemas.openxmlformats.org/officeDocument/2006/relationships" xmlns:m="http://schemas.openxmlformats.org/officeDocument/2006/math" xmlns:v="urn:schemas-microsoft-com:vml" xmlns:wp14="http://schemas.microsoft.com/office/word/2010/wordprocessingDrawing" xmlns:wp="http://schemas.openxmlformats.org/drawingml/2006/wordprocessingDrawing" xmlns:w10="urn:schemas-microsoft-com:office:word" xmlns:w="http://schemas.openxmlformats.org/wordprocessingml/2006/main" xmlns:w14="http://schemas.microsoft.com/office/word/2010/wordml" xmlns:w15="http://schemas.microsoft.com/office/word/2012/wordml" xmlns:wpg="http://schemas.microsoft.com/office/word/2010/wordprocessingGroup" xmlns:wpi="http://schemas.microsoft.com/office/word/2010/wordprocessingInk" xmlns:wne="http://schemas.microsoft.com/office/word/2006/wordml" xmlns:wps="http://schemas.microsoft.com/office/word/2010/wordprocessingShape" mc:Ignorable="w14 w15 wp14">
+<w:document xmlns:wpc="http://schemas.microsoft.com/office/word/2010/wordprocessingCanvas" xmlns:cx="http://schemas.microsoft.com/office/drawing/2014/chartex" xmlns:cx1="http://schemas.microsoft.com/office/drawing/2015/9/8/chartex" xmlns:cx2="http://schemas.microsoft.com/office/drawing/2015/10/21/chartex" xmlns:cx3="http://schemas.microsoft.com/office/drawing/2016/5/9/chartex" xmlns:cx4="http://schemas.microsoft.com/office/drawing/2016/5/10/chartex" xmlns:cx5="http://schemas.microsoft.com/office/drawing/2016/5/11/chartex" xmlns:cx6="http://schemas.microsoft.com/office/drawing/2016/5/12/chartex" xmlns:cx7="http://schemas.microsoft.com/office/drawing/2016/5/13/chartex" xmlns:cx8="http://schemas.microsoft.com/office/drawing/2016/5/14/chartex" xmlns:mc="http://schemas.openxmlformats.org/markup-compatibility/2006" xmlns:aink="http://schemas.microsoft.com/office/drawing/2016/ink" xmlns:am3d="http://schemas.microsoft.com/office/drawing/2017/model3d" xmlns:o="urn:schemas-microsoft-com:office:office" xmlns:r="http://schemas.openxmlformats.org/officeDocument/2006/relationships" xmlns:m="http://schemas.openxmlformats.org/officeDocument/2006/math" xmlns:v="urn:schemas-microsoft-com:vml" xmlns:wp14="http://schemas.microsoft.com/office/word/2010/wordprocessingDrawing" xmlns:wp="http://schemas.openxmlformats.org/drawingml/2006/wordprocessingDrawing" xmlns:w10="urn:schemas-microsoft-com:office:word" xmlns:w="http://schemas.openxmlformats.org/wordprocessingml/2006/main" xmlns:w14="http://schemas.microsoft.com/office/word/2010/wordml" xmlns:w15="http://schemas.microsoft.com/office/word/2012/wordml" xmlns:w16cex="http://schemas.microsoft.com/office/word/2018/wordml/cex" xmlns:w16cid="http://schemas.microsoft.com/office/word/2016/wordml/cid" xmlns:w16="http://schemas.microsoft.com/office/word/2018/wordml" xmlns:w16se="http://schemas.microsoft.com/office/word/2015/wordml/symex" xmlns:wpg="http://schemas.microsoft.com/office/word/2010/wordprocessingGroup" xmlns:wpi="http://schemas.microsoft.com/office/word/2010/wordprocessingInk" xmlns:wne="http://schemas.microsoft.com/office/word/2006/wordml" xmlns:wps="http://schemas.microsoft.com/office/word/2010/wordprocessingShape" mc:Ignorable="w14 w15 w16se w16cid w16 w16cex wp14">
   <w:body>
     <w:p>
       <w:r>
@@ -405,13 +405,7 @@
           <w:rPr>
             <w:rFonts w:ascii="Cambria Math" w:eastAsiaTheme="minorEastAsia" w:hAnsi="Cambria Math"/>
           </w:rPr>
-          <m:t>=</m:t>
-        </m:r>
-        <m:r>
-          <w:rPr>
-            <w:rFonts w:ascii="Cambria Math" w:eastAsiaTheme="minorEastAsia" w:hAnsi="Cambria Math"/>
-          </w:rPr>
-          <m:t>V</m:t>
+          <m:t>=V</m:t>
         </m:r>
         <m:d>
           <m:dPr>
@@ -435,13 +429,7 @@
           <w:rPr>
             <w:rFonts w:ascii="Cambria Math" w:eastAsiaTheme="minorEastAsia" w:hAnsi="Cambria Math"/>
           </w:rPr>
-          <m:t>+</m:t>
-        </m:r>
-        <m:r>
-          <w:rPr>
-            <w:rFonts w:ascii="Cambria Math" w:eastAsiaTheme="minorEastAsia" w:hAnsi="Cambria Math"/>
-          </w:rPr>
-          <m:t>∆x</m:t>
+          <m:t>+∆x</m:t>
         </m:r>
         <m:f>
           <m:fPr>
@@ -646,19 +634,7 @@
               <w:rPr>
                 <w:rFonts w:ascii="Cambria Math" w:eastAsiaTheme="minorEastAsia" w:hAnsi="Cambria Math"/>
               </w:rPr>
-              <m:t>x</m:t>
-            </m:r>
-            <m:r>
-              <w:rPr>
-                <w:rFonts w:ascii="Cambria Math" w:eastAsiaTheme="minorEastAsia" w:hAnsi="Cambria Math"/>
-              </w:rPr>
-              <m:t>-</m:t>
-            </m:r>
-            <m:r>
-              <w:rPr>
-                <w:rFonts w:ascii="Cambria Math" w:eastAsiaTheme="minorEastAsia" w:hAnsi="Cambria Math"/>
-              </w:rPr>
-              <m:t>∆x, y</m:t>
+              <m:t>x-∆x, y</m:t>
             </m:r>
           </m:e>
         </m:d>
@@ -690,13 +666,7 @@
           <w:rPr>
             <w:rFonts w:ascii="Cambria Math" w:eastAsiaTheme="minorEastAsia" w:hAnsi="Cambria Math"/>
           </w:rPr>
-          <m:t>-</m:t>
-        </m:r>
-        <m:r>
-          <w:rPr>
-            <w:rFonts w:ascii="Cambria Math" w:eastAsiaTheme="minorEastAsia" w:hAnsi="Cambria Math"/>
-          </w:rPr>
-          <m:t>∆x</m:t>
+          <m:t>-∆x</m:t>
         </m:r>
         <m:f>
           <m:fPr>
@@ -922,13 +892,7 @@
           <w:rPr>
             <w:rFonts w:ascii="Cambria Math" w:eastAsiaTheme="minorEastAsia" w:hAnsi="Cambria Math"/>
           </w:rPr>
-          <m:t>-</m:t>
-        </m:r>
-        <m:r>
-          <w:rPr>
-            <w:rFonts w:ascii="Cambria Math" w:eastAsiaTheme="minorEastAsia" w:hAnsi="Cambria Math"/>
-          </w:rPr>
-          <m:t>V</m:t>
+          <m:t>-V</m:t>
         </m:r>
         <m:d>
           <m:dPr>
@@ -952,19 +916,7 @@
           <w:rPr>
             <w:rFonts w:ascii="Cambria Math" w:eastAsiaTheme="minorEastAsia" w:hAnsi="Cambria Math"/>
           </w:rPr>
-          <m:t>=</m:t>
-        </m:r>
-        <m:r>
-          <w:rPr>
-            <w:rFonts w:ascii="Cambria Math" w:eastAsiaTheme="minorEastAsia" w:hAnsi="Cambria Math"/>
-          </w:rPr>
-          <m:t>2</m:t>
-        </m:r>
-        <m:r>
-          <w:rPr>
-            <w:rFonts w:ascii="Cambria Math" w:eastAsiaTheme="minorEastAsia" w:hAnsi="Cambria Math"/>
-          </w:rPr>
-          <m:t>∆x</m:t>
+          <m:t>=2∆x</m:t>
         </m:r>
         <m:f>
           <m:fPr>
@@ -1292,19 +1244,7 @@
                     <w:rPr>
                       <w:rFonts w:ascii="Cambria Math" w:eastAsiaTheme="minorEastAsia" w:hAnsi="Cambria Math"/>
                     </w:rPr>
-                    <m:t>i</m:t>
-                  </m:r>
-                  <m:r>
-                    <w:rPr>
-                      <w:rFonts w:ascii="Cambria Math" w:eastAsiaTheme="minorEastAsia" w:hAnsi="Cambria Math"/>
-                    </w:rPr>
-                    <m:t>-</m:t>
-                  </m:r>
-                  <m:r>
-                    <w:rPr>
-                      <w:rFonts w:ascii="Cambria Math" w:eastAsiaTheme="minorEastAsia" w:hAnsi="Cambria Math"/>
-                    </w:rPr>
-                    <m:t>1, j</m:t>
+                    <m:t>i-1, j</m:t>
                   </m:r>
                 </m:sub>
               </m:sSub>
@@ -1401,7 +1341,6 @@
         </w:rPr>
         <w:t xml:space="preserve"> where </w:t>
       </w:r>
-      <w:proofErr w:type="gramStart"/>
       <m:oMath>
         <m:r>
           <w:rPr>
@@ -1414,14 +1353,7 @@
         <w:rPr>
           <w:rFonts w:eastAsiaTheme="minorEastAsia"/>
         </w:rPr>
-        <w:t xml:space="preserve"> and</w:t>
-      </w:r>
-      <w:proofErr w:type="gramEnd"/>
-      <w:r>
-        <w:rPr>
-          <w:rFonts w:eastAsiaTheme="minorEastAsia"/>
-        </w:rPr>
-        <w:t xml:space="preserve"> </w:t>
+        <w:t xml:space="preserve"> and </w:t>
       </w:r>
       <m:oMath>
         <m:r>
@@ -1456,13 +1388,7 @@
           <w:rPr>
             <w:rFonts w:ascii="Cambria Math" w:eastAsiaTheme="minorEastAsia" w:hAnsi="Cambria Math"/>
           </w:rPr>
-          <m:t>∆</m:t>
-        </m:r>
-        <m:r>
-          <w:rPr>
-            <w:rFonts w:ascii="Cambria Math" w:eastAsiaTheme="minorEastAsia" w:hAnsi="Cambria Math"/>
-          </w:rPr>
-          <m:t>y</m:t>
+          <m:t>∆y</m:t>
         </m:r>
       </m:oMath>
       <w:r>
@@ -1595,13 +1521,7 @@
                 <w:rPr>
                   <w:rFonts w:ascii="Cambria Math" w:hAnsi="Cambria Math"/>
                 </w:rPr>
-                <m:t>x</m:t>
-              </m:r>
-              <m:r>
-                <w:rPr>
-                  <w:rFonts w:ascii="Cambria Math" w:hAnsi="Cambria Math"/>
-                </w:rPr>
-                <m:t>i</m:t>
+                <m:t>xi</m:t>
               </m:r>
             </m:sub>
           </m:sSub>
@@ -1643,19 +1563,7 @@
                     <w:rPr>
                       <w:rFonts w:ascii="Cambria Math" w:eastAsiaTheme="minorEastAsia" w:hAnsi="Cambria Math"/>
                     </w:rPr>
-                    <m:t>i</m:t>
-                  </m:r>
-                  <m:r>
-                    <w:rPr>
-                      <w:rFonts w:ascii="Cambria Math" w:eastAsiaTheme="minorEastAsia" w:hAnsi="Cambria Math"/>
-                    </w:rPr>
-                    <m:t>-</m:t>
-                  </m:r>
-                  <m:r>
-                    <w:rPr>
-                      <w:rFonts w:ascii="Cambria Math" w:eastAsiaTheme="minorEastAsia" w:hAnsi="Cambria Math"/>
-                    </w:rPr>
-                    <m:t>1, j</m:t>
+                    <m:t>i-1, j</m:t>
                   </m:r>
                 </m:sub>
               </m:sSub>
@@ -1687,19 +1595,7 @@
                     <w:rPr>
                       <w:rFonts w:ascii="Cambria Math" w:eastAsiaTheme="minorEastAsia" w:hAnsi="Cambria Math"/>
                     </w:rPr>
-                    <m:t>i</m:t>
-                  </m:r>
-                  <m:r>
-                    <w:rPr>
-                      <w:rFonts w:ascii="Cambria Math" w:eastAsiaTheme="minorEastAsia" w:hAnsi="Cambria Math"/>
-                    </w:rPr>
-                    <m:t>+</m:t>
-                  </m:r>
-                  <m:r>
-                    <w:rPr>
-                      <w:rFonts w:ascii="Cambria Math" w:eastAsiaTheme="minorEastAsia" w:hAnsi="Cambria Math"/>
-                    </w:rPr>
-                    <m:t>1, j</m:t>
+                    <m:t>i+1, j</m:t>
                   </m:r>
                 </m:sub>
               </m:sSub>
@@ -1807,19 +1703,7 @@
                     <w:rPr>
                       <w:rFonts w:ascii="Cambria Math" w:eastAsiaTheme="minorEastAsia" w:hAnsi="Cambria Math"/>
                     </w:rPr>
-                    <m:t>i</m:t>
-                  </m:r>
-                  <m:r>
-                    <w:rPr>
-                      <w:rFonts w:ascii="Cambria Math" w:eastAsiaTheme="minorEastAsia" w:hAnsi="Cambria Math"/>
-                    </w:rPr>
-                    <m:t>, j</m:t>
-                  </m:r>
-                  <m:r>
-                    <w:rPr>
-                      <w:rFonts w:ascii="Cambria Math" w:eastAsiaTheme="minorEastAsia" w:hAnsi="Cambria Math"/>
-                    </w:rPr>
-                    <m:t>-1</m:t>
+                    <m:t>i, j-1</m:t>
                   </m:r>
                 </m:sub>
               </m:sSub>
@@ -1851,13 +1735,7 @@
                     <w:rPr>
                       <w:rFonts w:ascii="Cambria Math" w:eastAsiaTheme="minorEastAsia" w:hAnsi="Cambria Math"/>
                     </w:rPr>
-                    <m:t>i, j</m:t>
-                  </m:r>
-                  <m:r>
-                    <w:rPr>
-                      <w:rFonts w:ascii="Cambria Math" w:eastAsiaTheme="minorEastAsia" w:hAnsi="Cambria Math"/>
-                    </w:rPr>
-                    <m:t>+1</m:t>
+                    <m:t>i, j+1</m:t>
                   </m:r>
                 </m:sub>
               </m:sSub>
@@ -1867,13 +1745,7 @@
                 <w:rPr>
                   <w:rFonts w:ascii="Cambria Math" w:eastAsiaTheme="minorEastAsia" w:hAnsi="Cambria Math"/>
                 </w:rPr>
-                <m:t>2∆</m:t>
-              </m:r>
-              <m:r>
-                <w:rPr>
-                  <w:rFonts w:ascii="Cambria Math" w:eastAsiaTheme="minorEastAsia" w:hAnsi="Cambria Math"/>
-                </w:rPr>
-                <m:t>y</m:t>
+                <m:t>2∆y</m:t>
               </m:r>
             </m:den>
           </m:f>
@@ -1901,6 +1773,98 @@
     <w:p>
       <w:pPr>
         <w:rPr>
+          <w:ins w:id="0" w:author="Robert Weigel" w:date="2020-09-17T10:21:00Z"/>
+          <w:rFonts w:eastAsiaTheme="minorEastAsia"/>
+        </w:rPr>
+      </w:pPr>
+    </w:p>
+    <w:p>
+      <w:pPr>
+        <w:rPr>
+          <w:ins w:id="1" w:author="Robert Weigel" w:date="2020-09-17T10:22:00Z"/>
+          <w:rFonts w:eastAsiaTheme="minorEastAsia"/>
+        </w:rPr>
+      </w:pPr>
+      <w:ins w:id="2" w:author="Robert Weigel" w:date="2020-09-17T10:22:00Z">
+        <w:r>
+          <w:rPr>
+            <w:rFonts w:eastAsiaTheme="minorEastAsia"/>
+          </w:rPr>
+          <w:t xml:space="preserve">Another advantage of this approach over only using </w:t>
+        </w:r>
+      </w:ins>
+      <w:ins w:id="3" w:author="Robert Weigel" w:date="2020-09-17T10:23:00Z">
+        <w:r>
+          <w:rPr>
+            <w:rFonts w:eastAsiaTheme="minorEastAsia"/>
+          </w:rPr>
+          <w:t xml:space="preserve">a forward difference such as </w:t>
+        </w:r>
+      </w:ins>
+      <w:ins w:id="4" w:author="Robert Weigel" w:date="2020-09-17T10:22:00Z">
+        <w:r>
+          <w:rPr>
+            <w:rFonts w:eastAsiaTheme="minorEastAsia"/>
+          </w:rPr>
+          <w:t>V(j+1)-V(j) is that it is symmetric</w:t>
+        </w:r>
+      </w:ins>
+      <w:ins w:id="5" w:author="Robert Weigel" w:date="2020-09-17T10:23:00Z">
+        <w:r>
+          <w:rPr>
+            <w:rFonts w:eastAsiaTheme="minorEastAsia"/>
+          </w:rPr>
+          <w:t xml:space="preserve"> – </w:t>
+        </w:r>
+      </w:ins>
+      <w:ins w:id="6" w:author="Robert Weigel" w:date="2020-09-17T10:24:00Z">
+        <w:r>
+          <w:rPr>
+            <w:rFonts w:eastAsiaTheme="minorEastAsia"/>
+          </w:rPr>
+          <w:t xml:space="preserve">if using the forward difference, </w:t>
+        </w:r>
+      </w:ins>
+      <w:ins w:id="7" w:author="Robert Weigel" w:date="2020-09-17T10:23:00Z">
+        <w:r>
+          <w:rPr>
+            <w:rFonts w:eastAsiaTheme="minorEastAsia"/>
+          </w:rPr>
+          <w:t>there is no justification for why a backwards difference should not be used, e.g., V(j)-V(j-1).</w:t>
+        </w:r>
+      </w:ins>
+      <w:ins w:id="8" w:author="Robert Weigel" w:date="2020-09-17T10:24:00Z">
+        <w:r>
+          <w:rPr>
+            <w:rFonts w:eastAsiaTheme="minorEastAsia"/>
+          </w:rPr>
+          <w:t xml:space="preserve"> </w:t>
+        </w:r>
+        <w:r>
+          <w:rPr>
+            <w:rFonts w:eastAsiaTheme="minorEastAsia"/>
+            <w:highlight w:val="yellow"/>
+            <w:rPrChange w:id="9" w:author="Robert Weigel" w:date="2020-09-17T10:24:00Z">
+              <w:rPr>
+                <w:rFonts w:eastAsiaTheme="minorEastAsia"/>
+              </w:rPr>
+            </w:rPrChange>
+          </w:rPr>
+          <w:t>Your equation is the average of the forward and backwards difference.</w:t>
+        </w:r>
+      </w:ins>
+    </w:p>
+    <w:p>
+      <w:pPr>
+        <w:rPr>
+          <w:ins w:id="10" w:author="Robert Weigel" w:date="2020-09-17T10:21:00Z"/>
+          <w:rFonts w:eastAsiaTheme="minorEastAsia"/>
+        </w:rPr>
+      </w:pPr>
+    </w:p>
+    <w:p>
+      <w:pPr>
+        <w:rPr>
           <w:rFonts w:eastAsiaTheme="minorEastAsia"/>
         </w:rPr>
       </w:pPr>
@@ -1980,6 +1944,7 @@
     <w:p>
       <w:pPr>
         <w:rPr>
+          <w:ins w:id="11" w:author="Robert Weigel" w:date="2020-09-17T10:18:00Z"/>
           <w:rFonts w:eastAsiaTheme="minorEastAsia"/>
         </w:rPr>
       </w:pPr>
@@ -1987,10 +1952,83 @@
         <w:rPr>
           <w:rFonts w:eastAsiaTheme="minorEastAsia"/>
         </w:rPr>
-        <w:t>To calculate the electric field outside of the grid points, bilinear interpolation would be a sufficient strategy to estimate the electric field</w:t>
-      </w:r>
-      <w:bookmarkStart w:id="0" w:name="_GoBack"/>
-      <w:bookmarkEnd w:id="0"/>
+        <w:t xml:space="preserve">To calculate the electric field outside of the grid points, bilinear interpolation would be a </w:t>
+      </w:r>
+      <w:r>
+        <w:rPr>
+          <w:rFonts w:eastAsiaTheme="minorEastAsia"/>
+          <w:highlight w:val="yellow"/>
+          <w:rPrChange w:id="12" w:author="Robert Weigel" w:date="2020-09-17T10:18:00Z">
+            <w:rPr>
+              <w:rFonts w:eastAsiaTheme="minorEastAsia"/>
+            </w:rPr>
+          </w:rPrChange>
+        </w:rPr>
+        <w:t>sufficient</w:t>
+      </w:r>
+      <w:r>
+        <w:rPr>
+          <w:rFonts w:eastAsiaTheme="minorEastAsia"/>
+        </w:rPr>
+        <w:t xml:space="preserve"> strategy to estimate the electric field</w:t>
+      </w:r>
+    </w:p>
+    <w:p>
+      <w:pPr>
+        <w:rPr>
+          <w:ins w:id="13" w:author="Robert Weigel" w:date="2020-09-17T10:18:00Z"/>
+          <w:rFonts w:eastAsiaTheme="minorEastAsia"/>
+        </w:rPr>
+      </w:pPr>
+    </w:p>
+    <w:p>
+      <w:pPr>
+        <w:rPr>
+          <w:rFonts w:eastAsiaTheme="minorEastAsia"/>
+        </w:rPr>
+      </w:pPr>
+      <w:ins w:id="14" w:author="Robert Weigel" w:date="2020-09-17T10:18:00Z">
+        <w:r>
+          <w:rPr>
+            <w:rFonts w:eastAsiaTheme="minorEastAsia"/>
+            <w:highlight w:val="yellow"/>
+            <w:rPrChange w:id="15" w:author="Robert Weigel" w:date="2020-09-17T10:21:00Z">
+              <w:rPr>
+                <w:rFonts w:eastAsiaTheme="minorEastAsia"/>
+              </w:rPr>
+            </w:rPrChange>
+          </w:rPr>
+          <w:t xml:space="preserve">Why sufficient? </w:t>
+        </w:r>
+      </w:ins>
+      <w:ins w:id="16" w:author="Robert Weigel" w:date="2020-09-17T10:19:00Z">
+        <w:r>
+          <w:rPr>
+            <w:rFonts w:eastAsiaTheme="minorEastAsia"/>
+            <w:highlight w:val="yellow"/>
+            <w:rPrChange w:id="17" w:author="Robert Weigel" w:date="2020-09-17T10:21:00Z">
+              <w:rPr>
+                <w:rFonts w:eastAsiaTheme="minorEastAsia"/>
+              </w:rPr>
+            </w:rPrChange>
+          </w:rPr>
+          <w:t>(</w:t>
+        </w:r>
+      </w:ins>
+      <w:ins w:id="18" w:author="Robert Weigel" w:date="2020-09-17T10:20:00Z">
+        <w:r>
+          <w:rPr>
+            <w:rFonts w:eastAsiaTheme="minorEastAsia"/>
+            <w:highlight w:val="yellow"/>
+            <w:rPrChange w:id="19" w:author="Robert Weigel" w:date="2020-09-17T10:21:00Z">
+              <w:rPr>
+                <w:rFonts w:eastAsiaTheme="minorEastAsia"/>
+              </w:rPr>
+            </w:rPrChange>
+          </w:rPr>
+          <w:t>If you say this, you need to justify. Here you can just say ‘bilinear can be used’ … and tests could be performed to determine its performance.)</w:t>
+        </w:r>
+      </w:ins>
     </w:p>
     <w:p>
       <w:pPr>
@@ -2009,8 +2047,16 @@
 </w:document>
 </file>
 
+<file path=word/people.xml><?xml version="1.0" encoding="utf-8"?>
+<w15:people xmlns:wpc="http://schemas.microsoft.com/office/word/2010/wordprocessingCanvas" xmlns:cx="http://schemas.microsoft.com/office/drawing/2014/chartex" xmlns:cx1="http://schemas.microsoft.com/office/drawing/2015/9/8/chartex" xmlns:cx2="http://schemas.microsoft.com/office/drawing/2015/10/21/chartex" xmlns:cx3="http://schemas.microsoft.com/office/drawing/2016/5/9/chartex" xmlns:cx4="http://schemas.microsoft.com/office/drawing/2016/5/10/chartex" xmlns:cx5="http://schemas.microsoft.com/office/drawing/2016/5/11/chartex" xmlns:cx6="http://schemas.microsoft.com/office/drawing/2016/5/12/chartex" xmlns:cx7="http://schemas.microsoft.com/office/drawing/2016/5/13/chartex" xmlns:cx8="http://schemas.microsoft.com/office/drawing/2016/5/14/chartex" xmlns:mc="http://schemas.openxmlformats.org/markup-compatibility/2006" xmlns:aink="http://schemas.microsoft.com/office/drawing/2016/ink" xmlns:am3d="http://schemas.microsoft.com/office/drawing/2017/model3d" xmlns:o="urn:schemas-microsoft-com:office:office" xmlns:r="http://schemas.openxmlformats.org/officeDocument/2006/relationships" xmlns:m="http://schemas.openxmlformats.org/officeDocument/2006/math" xmlns:v="urn:schemas-microsoft-com:vml" xmlns:wp14="http://schemas.microsoft.com/office/word/2010/wordprocessingDrawing" xmlns:wp="http://schemas.openxmlformats.org/drawingml/2006/wordprocessingDrawing" xmlns:w10="urn:schemas-microsoft-com:office:word" xmlns:w="http://schemas.openxmlformats.org/wordprocessingml/2006/main" xmlns:w14="http://schemas.microsoft.com/office/word/2010/wordml" xmlns:w15="http://schemas.microsoft.com/office/word/2012/wordml" xmlns:w16cex="http://schemas.microsoft.com/office/word/2018/wordml/cex" xmlns:w16cid="http://schemas.microsoft.com/office/word/2016/wordml/cid" xmlns:w16="http://schemas.microsoft.com/office/word/2018/wordml" xmlns:w16se="http://schemas.microsoft.com/office/word/2015/wordml/symex" xmlns:wpg="http://schemas.microsoft.com/office/word/2010/wordprocessingGroup" xmlns:wpi="http://schemas.microsoft.com/office/word/2010/wordprocessingInk" xmlns:wne="http://schemas.microsoft.com/office/word/2006/wordml" xmlns:wps="http://schemas.microsoft.com/office/word/2010/wordprocessingShape" mc:Ignorable="w14 w15 w16se w16cid w16 w16cex wp14">
+  <w15:person w15:author="Robert Weigel">
+    <w15:presenceInfo w15:providerId="AD" w15:userId="S::rweigel@gmu.edu::4cc771eb-0544-499c-96ed-1624904b1cb3"/>
+  </w15:person>
+</w15:people>
+</file>
+
 <file path=word/styles.xml><?xml version="1.0" encoding="utf-8"?>
-<w:styles xmlns:mc="http://schemas.openxmlformats.org/markup-compatibility/2006" xmlns:r="http://schemas.openxmlformats.org/officeDocument/2006/relationships" xmlns:w="http://schemas.openxmlformats.org/wordprocessingml/2006/main" xmlns:w14="http://schemas.microsoft.com/office/word/2010/wordml" xmlns:w15="http://schemas.microsoft.com/office/word/2012/wordml" mc:Ignorable="w14 w15">
+<w:styles xmlns:mc="http://schemas.openxmlformats.org/markup-compatibility/2006" xmlns:r="http://schemas.openxmlformats.org/officeDocument/2006/relationships" xmlns:w="http://schemas.openxmlformats.org/wordprocessingml/2006/main" xmlns:w14="http://schemas.microsoft.com/office/word/2010/wordml" xmlns:w15="http://schemas.microsoft.com/office/word/2012/wordml" xmlns:w16cex="http://schemas.microsoft.com/office/word/2018/wordml/cex" xmlns:w16cid="http://schemas.microsoft.com/office/word/2016/wordml/cid" xmlns:w16="http://schemas.microsoft.com/office/word/2018/wordml" xmlns:w16se="http://schemas.microsoft.com/office/word/2015/wordml/symex" mc:Ignorable="w14 w15 w16se w16cid w16 w16cex">
   <w:docDefaults>
     <w:rPrDefault>
       <w:rPr>
@@ -2022,7 +2068,7 @@
     </w:rPrDefault>
     <w:pPrDefault/>
   </w:docDefaults>
-  <w:latentStyles w:defLockedState="0" w:defUIPriority="99" w:defSemiHidden="0" w:defUnhideWhenUsed="0" w:defQFormat="0" w:count="382">
+  <w:latentStyles w:defLockedState="0" w:defUIPriority="99" w:defSemiHidden="0" w:defUnhideWhenUsed="0" w:defQFormat="0" w:count="376">
     <w:lsdException w:name="Normal" w:uiPriority="0" w:qFormat="1"/>
     <w:lsdException w:name="heading 1" w:uiPriority="9" w:qFormat="1"/>
     <w:lsdException w:name="heading 2" w:semiHidden="1" w:uiPriority="9" w:unhideWhenUsed="1" w:qFormat="1"/>
@@ -2179,15 +2225,6 @@
     <w:lsdException w:name="Balloon Text" w:semiHidden="1" w:unhideWhenUsed="1"/>
     <w:lsdException w:name="Table Grid" w:uiPriority="39"/>
     <w:lsdException w:name="Table Theme" w:semiHidden="1" w:unhideWhenUsed="1"/>
-    <w:lsdException w:name="Note Level 1" w:semiHidden="1" w:unhideWhenUsed="1"/>
-    <w:lsdException w:name="Note Level 2" w:semiHidden="1" w:unhideWhenUsed="1"/>
-    <w:lsdException w:name="Note Level 3" w:semiHidden="1" w:unhideWhenUsed="1"/>
-    <w:lsdException w:name="Note Level 4" w:semiHidden="1" w:unhideWhenUsed="1"/>
-    <w:lsdException w:name="Note Level 5" w:semiHidden="1" w:unhideWhenUsed="1"/>
-    <w:lsdException w:name="Note Level 6" w:semiHidden="1" w:unhideWhenUsed="1"/>
-    <w:lsdException w:name="Note Level 7" w:semiHidden="1" w:unhideWhenUsed="1"/>
-    <w:lsdException w:name="Note Level 8" w:semiHidden="1" w:unhideWhenUsed="1"/>
-    <w:lsdException w:name="Note Level 9" w:semiHidden="1" w:unhideWhenUsed="1"/>
     <w:lsdException w:name="Placeholder Text" w:semiHidden="1"/>
     <w:lsdException w:name="No Spacing" w:uiPriority="1" w:qFormat="1"/>
     <w:lsdException w:name="Light Shading" w:uiPriority="60"/>
@@ -2445,6 +2482,33 @@
     <w:rsid w:val="00E321A3"/>
     <w:rPr>
       <w:color w:val="808080"/>
+    </w:rPr>
+  </w:style>
+  <w:style w:type="paragraph" w:styleId="BalloonText">
+    <w:name w:val="Balloon Text"/>
+    <w:basedOn w:val="Normal"/>
+    <w:link w:val="BalloonTextChar"/>
+    <w:uiPriority w:val="99"/>
+    <w:semiHidden/>
+    <w:unhideWhenUsed/>
+    <w:rsid w:val="00116404"/>
+    <w:rPr>
+      <w:rFonts w:ascii="Times New Roman" w:hAnsi="Times New Roman" w:cs="Times New Roman"/>
+      <w:sz w:val="18"/>
+      <w:szCs w:val="18"/>
+    </w:rPr>
+  </w:style>
+  <w:style w:type="character" w:customStyle="1" w:styleId="BalloonTextChar">
+    <w:name w:val="Balloon Text Char"/>
+    <w:basedOn w:val="DefaultParagraphFont"/>
+    <w:link w:val="BalloonText"/>
+    <w:uiPriority w:val="99"/>
+    <w:semiHidden/>
+    <w:rsid w:val="00116404"/>
+    <w:rPr>
+      <w:rFonts w:ascii="Times New Roman" w:hAnsi="Times New Roman" w:cs="Times New Roman"/>
+      <w:sz w:val="18"/>
+      <w:szCs w:val="18"/>
     </w:rPr>
   </w:style>
 </w:styles>

</xml_diff>